<commit_message>
updated rules in ecopolis
</commit_message>
<xml_diff>
--- a/src/assets/eventsAssets/ecopolis.docx
+++ b/src/assets/eventsAssets/ecopolis.docx
@@ -149,7 +149,25 @@
           <w:sz w:val="28"/>
           <w:szCs w:val="28"/>
         </w:rPr>
-        <w:t>Team of max 3 members will be allowed.</w:t>
+        <w:t xml:space="preserve">Team of max 3 </w:t>
+      </w:r>
+      <w:proofErr w:type="spellStart"/>
+      <w:r>
+        <w:rPr>
+          <w:color w:val="000000"/>
+          <w:sz w:val="28"/>
+          <w:szCs w:val="28"/>
+        </w:rPr>
+        <w:t>memebers</w:t>
+      </w:r>
+      <w:proofErr w:type="spellEnd"/>
+      <w:r>
+        <w:rPr>
+          <w:color w:val="000000"/>
+          <w:sz w:val="28"/>
+          <w:szCs w:val="28"/>
+        </w:rPr>
+        <w:t>.</w:t>
       </w:r>
     </w:p>
     <w:p>
@@ -191,21 +209,12 @@
       <w:pPr>
         <w:pStyle w:val="NormalWeb"/>
         <w:spacing w:before="0" w:beforeAutospacing="0" w:after="0" w:afterAutospacing="0"/>
-      </w:pPr>
-      <w:r>
         <w:rPr>
           <w:rFonts w:ascii="Arial" w:hAnsi="Arial" w:cs="Arial"/>
           <w:color w:val="434343"/>
           <w:sz w:val="22"/>
           <w:szCs w:val="22"/>
         </w:rPr>
-        <w:t>Round 1:</w:t>
-      </w:r>
-    </w:p>
-    <w:p>
-      <w:pPr>
-        <w:pStyle w:val="NormalWeb"/>
-        <w:spacing w:before="0" w:beforeAutospacing="0" w:after="0" w:afterAutospacing="0"/>
       </w:pPr>
       <w:r>
         <w:rPr>
@@ -214,9 +223,8 @@
           <w:sz w:val="22"/>
           <w:szCs w:val="22"/>
         </w:rPr>
-        <w:t xml:space="preserve">PPT </w:t>
-      </w:r>
-      <w:proofErr w:type="gramStart"/>
+        <w:t>The problem statement will be given to the participant</w:t>
+      </w:r>
       <w:r>
         <w:rPr>
           <w:rFonts w:ascii="Arial" w:hAnsi="Arial" w:cs="Arial"/>
@@ -224,9 +232,8 @@
           <w:sz w:val="22"/>
           <w:szCs w:val="22"/>
         </w:rPr>
-        <w:t>presentation(</w:t>
-      </w:r>
-      <w:proofErr w:type="gramEnd"/>
+        <w:t>s</w:t>
+      </w:r>
       <w:r>
         <w:rPr>
           <w:rFonts w:ascii="Arial" w:hAnsi="Arial" w:cs="Arial"/>
@@ -234,41 +241,32 @@
           <w:sz w:val="22"/>
           <w:szCs w:val="22"/>
         </w:rPr>
-        <w:t>1 slider).</w:t>
-      </w:r>
-    </w:p>
-    <w:p>
-      <w:pPr>
-        <w:pStyle w:val="NormalWeb"/>
-        <w:spacing w:before="0" w:beforeAutospacing="0" w:after="0" w:afterAutospacing="0"/>
+        <w:t xml:space="preserve"> 45 mins prior </w:t>
+      </w:r>
+      <w:proofErr w:type="gramStart"/>
+      <w:r>
         <w:rPr>
           <w:rFonts w:ascii="Arial" w:hAnsi="Arial" w:cs="Arial"/>
           <w:color w:val="434343"/>
           <w:sz w:val="22"/>
           <w:szCs w:val="22"/>
         </w:rPr>
-      </w:pPr>
-      <w:r>
+        <w:t>competition .</w:t>
+      </w:r>
+      <w:proofErr w:type="gramEnd"/>
+    </w:p>
+    <w:p>
+      <w:pPr>
+        <w:pStyle w:val="NormalWeb"/>
+        <w:spacing w:before="0" w:beforeAutospacing="0" w:after="0" w:afterAutospacing="0"/>
         <w:rPr>
           <w:rFonts w:ascii="Arial" w:hAnsi="Arial" w:cs="Arial"/>
           <w:color w:val="434343"/>
           <w:sz w:val="22"/>
           <w:szCs w:val="22"/>
         </w:rPr>
-        <w:t>Top 5 teams will qualify</w:t>
-      </w:r>
-    </w:p>
-    <w:p>
-      <w:pPr>
-        <w:pStyle w:val="NormalWeb"/>
-        <w:spacing w:before="0" w:beforeAutospacing="0" w:after="0" w:afterAutospacing="0"/>
-      </w:pPr>
-    </w:p>
-    <w:p>
-      <w:pPr>
-        <w:pStyle w:val="NormalWeb"/>
-        <w:spacing w:before="0" w:beforeAutospacing="0" w:after="0" w:afterAutospacing="0"/>
-      </w:pPr>
+      </w:pPr>
+      <w:proofErr w:type="gramStart"/>
       <w:r>
         <w:rPr>
           <w:rFonts w:ascii="Arial" w:hAnsi="Arial" w:cs="Arial"/>
@@ -276,14 +274,8 @@
           <w:sz w:val="22"/>
           <w:szCs w:val="22"/>
         </w:rPr>
-        <w:t>Round 2:</w:t>
-      </w:r>
-    </w:p>
-    <w:p>
-      <w:pPr>
-        <w:pStyle w:val="NormalWeb"/>
-        <w:spacing w:before="0" w:beforeAutospacing="0" w:after="0" w:afterAutospacing="0"/>
-      </w:pPr>
+        <w:t>Participant</w:t>
+      </w:r>
       <w:r>
         <w:rPr>
           <w:rFonts w:ascii="Arial" w:hAnsi="Arial" w:cs="Arial"/>
@@ -291,9 +283,8 @@
           <w:sz w:val="22"/>
           <w:szCs w:val="22"/>
         </w:rPr>
-        <w:t xml:space="preserve">Proper ppt </w:t>
-      </w:r>
-      <w:proofErr w:type="gramStart"/>
+        <w:t>s</w:t>
+      </w:r>
       <w:r>
         <w:rPr>
           <w:rFonts w:ascii="Arial" w:hAnsi="Arial" w:cs="Arial"/>
@@ -301,7 +292,7 @@
           <w:sz w:val="22"/>
           <w:szCs w:val="22"/>
         </w:rPr>
-        <w:t>presentation(</w:t>
+        <w:t xml:space="preserve">  have</w:t>
       </w:r>
       <w:proofErr w:type="gramEnd"/>
       <w:r>
@@ -311,65 +302,8 @@
           <w:sz w:val="22"/>
           <w:szCs w:val="22"/>
         </w:rPr>
-        <w:t>max 10 slides).</w:t>
-      </w:r>
-    </w:p>
-    <w:p>
-      <w:pPr>
-        <w:pStyle w:val="NormalWeb"/>
-        <w:spacing w:before="0" w:beforeAutospacing="0" w:after="0" w:afterAutospacing="0"/>
-      </w:pPr>
-      <w:r>
-        <w:rPr>
-          <w:rFonts w:ascii="Arial" w:hAnsi="Arial" w:cs="Arial"/>
-          <w:color w:val="434343"/>
-          <w:sz w:val="22"/>
-          <w:szCs w:val="22"/>
-        </w:rPr>
-        <w:t>3 winners.</w:t>
-      </w:r>
-    </w:p>
-    <w:p>
-      <w:pPr>
-        <w:pStyle w:val="NormalWeb"/>
-        <w:spacing w:before="0" w:beforeAutospacing="0" w:after="0" w:afterAutospacing="0"/>
-        <w:rPr>
-          <w:rFonts w:ascii="Arial" w:hAnsi="Arial" w:cs="Arial"/>
-          <w:color w:val="434343"/>
-          <w:sz w:val="22"/>
-          <w:szCs w:val="22"/>
-        </w:rPr>
-      </w:pPr>
-      <w:r>
-        <w:rPr>
-          <w:rFonts w:ascii="Arial" w:hAnsi="Arial" w:cs="Arial"/>
-          <w:color w:val="434343"/>
-          <w:sz w:val="22"/>
-          <w:szCs w:val="22"/>
-        </w:rPr>
-        <w:t>Model presentation.</w:t>
-      </w:r>
-      <w:r>
-        <w:rPr>
-          <w:rFonts w:ascii="Arial" w:hAnsi="Arial" w:cs="Arial"/>
-          <w:color w:val="434343"/>
-          <w:sz w:val="22"/>
-          <w:szCs w:val="22"/>
-        </w:rPr>
-        <w:t xml:space="preserve"> </w:t>
-      </w:r>
-    </w:p>
-    <w:p>
-      <w:pPr>
-        <w:pStyle w:val="NormalWeb"/>
-        <w:spacing w:before="0" w:beforeAutospacing="0" w:after="0" w:afterAutospacing="0"/>
-        <w:rPr>
-          <w:rFonts w:ascii="Arial" w:hAnsi="Arial" w:cs="Arial"/>
-          <w:color w:val="434343"/>
-          <w:sz w:val="22"/>
-          <w:szCs w:val="22"/>
-        </w:rPr>
-      </w:pPr>
+        <w:t xml:space="preserve"> to make city plan according to the problem statement given on the sheet provided to them. </w:t>
+      </w:r>
     </w:p>
     <w:p>
       <w:pPr>

</xml_diff>